<commit_message>
Spectral clustering for sensing ... 更新笔记
</commit_message>
<xml_diff>
--- a/Social Media/Multi-sources/[1]Spectral clustering for sensing urban land use using Twitter activity/note.docx
+++ b/Social Media/Multi-sources/[1]Spectral clustering for sensing urban land use using Twitter activity/note.docx
@@ -101,7 +101,15 @@
           <w:sz w:val="21"/>
           <w:lang w:eastAsia="zh-CN"/>
         </w:rPr>
-        <w:t>内容中的活动对地理区域进行聚类</w:t>
+        <w:t>数据</w:t>
+      </w:r>
+      <w:r>
+        <w:rPr>
+          <w:rFonts w:ascii="Times New Roman" w:eastAsia="微软雅黑" w:hAnsi="Times New Roman" w:cs="Times New Roman" w:hint="eastAsia"/>
+          <w:sz w:val="21"/>
+          <w:lang w:eastAsia="zh-CN"/>
+        </w:rPr>
+        <w:t>对地理区域进行聚类</w:t>
       </w:r>
       <w:r>
         <w:rPr>
@@ -420,7 +428,7 @@
     <w:p>
       <w:pPr>
         <w:rPr>
-          <w:rFonts w:ascii="Times New Roman" w:eastAsia="微软雅黑" w:hAnsi="Times New Roman" w:cs="Times New Roman" w:hint="eastAsia"/>
+          <w:rFonts w:ascii="Times New Roman" w:eastAsia="微软雅黑" w:hAnsi="Times New Roman" w:cs="Times New Roman"/>
           <w:sz w:val="21"/>
           <w:lang w:eastAsia="zh-CN"/>
         </w:rPr>
@@ -498,25 +506,7 @@
             <w:sz w:val="21"/>
             <w:lang w:eastAsia="zh-CN"/>
           </w:rPr>
-          <w:t>Self-Organi</w:t>
-        </w:r>
-        <w:r>
-          <w:rPr>
-            <w:rStyle w:val="aff5"/>
-            <w:rFonts w:ascii="Times New Roman" w:eastAsia="微软雅黑" w:hAnsi="Times New Roman" w:cs="Times New Roman"/>
-            <w:sz w:val="21"/>
-            <w:lang w:eastAsia="zh-CN"/>
-          </w:rPr>
-          <w:t>z</w:t>
-        </w:r>
-        <w:r>
-          <w:rPr>
-            <w:rStyle w:val="aff5"/>
-            <w:rFonts w:ascii="Times New Roman" w:eastAsia="微软雅黑" w:hAnsi="Times New Roman" w:cs="Times New Roman"/>
-            <w:sz w:val="21"/>
-            <w:lang w:eastAsia="zh-CN"/>
-          </w:rPr>
-          <w:t>ing Maps (SOM)</w:t>
+          <w:t>Self-Organizing Maps (SOM)</w:t>
         </w:r>
       </w:hyperlink>
       <w:r>
@@ -565,34 +555,1373 @@
         <w:pStyle w:val="aa"/>
         <w:ind w:left="360"/>
         <w:rPr>
+          <w:rFonts w:ascii="Times New Roman" w:eastAsia="微软雅黑" w:hAnsi="Times New Roman" w:cs="Times New Roman"/>
+          <w:sz w:val="21"/>
+          <w:lang w:eastAsia="zh-CN"/>
+        </w:rPr>
+      </w:pPr>
+      <w:r>
+        <w:rPr>
           <w:rFonts w:ascii="Times New Roman" w:eastAsia="微软雅黑" w:hAnsi="Times New Roman" w:cs="Times New Roman" w:hint="eastAsia"/>
           <w:sz w:val="21"/>
           <w:lang w:eastAsia="zh-CN"/>
         </w:rPr>
+        <w:t>由于可以选择多种初始格网大小，因此分割结果会包含多个不同大小的</w:t>
+      </w:r>
+      <w:r>
+        <w:rPr>
+          <w:rFonts w:ascii="Times New Roman" w:eastAsia="微软雅黑" w:hAnsi="Times New Roman" w:cs="Times New Roman" w:hint="eastAsia"/>
+          <w:sz w:val="21"/>
+          <w:lang w:eastAsia="zh-CN"/>
+        </w:rPr>
+        <w:t>映射</w:t>
+      </w:r>
+      <w:r>
+        <w:rPr>
+          <w:rFonts w:ascii="Times New Roman" w:eastAsia="微软雅黑" w:hAnsi="Times New Roman" w:cs="Times New Roman" w:hint="eastAsia"/>
+          <w:sz w:val="21"/>
+          <w:lang w:eastAsia="zh-CN"/>
+        </w:rPr>
+        <w:t>，通过最小化</w:t>
+      </w:r>
+      <w:r>
+        <w:rPr>
+          <w:rFonts w:ascii="Times New Roman" w:eastAsia="微软雅黑" w:hAnsi="Times New Roman" w:cs="Times New Roman" w:hint="eastAsia"/>
+          <w:sz w:val="21"/>
+          <w:lang w:eastAsia="zh-CN"/>
+        </w:rPr>
+        <w:t>DB</w:t>
+      </w:r>
+      <w:r>
+        <w:rPr>
+          <w:rFonts w:ascii="Times New Roman" w:eastAsia="微软雅黑" w:hAnsi="Times New Roman" w:cs="Times New Roman" w:hint="eastAsia"/>
+          <w:sz w:val="21"/>
+          <w:lang w:eastAsia="zh-CN"/>
+        </w:rPr>
+        <w:t>系数来选择最优的分割方案来构建拓扑关系。</w:t>
+      </w:r>
+      <w:r>
+        <w:rPr>
+          <w:rFonts w:ascii="Times New Roman" w:eastAsia="微软雅黑" w:hAnsi="Times New Roman" w:cs="Times New Roman" w:hint="eastAsia"/>
+          <w:sz w:val="21"/>
+          <w:lang w:eastAsia="zh-CN"/>
+        </w:rPr>
+        <w:t>最后获得一个映射，其中每个神经元</w:t>
+      </w:r>
+      <w:r>
+        <w:rPr>
+          <w:rFonts w:ascii="Times New Roman" w:eastAsia="微软雅黑" w:hAnsi="Times New Roman" w:cs="Times New Roman" w:hint="eastAsia"/>
+          <w:sz w:val="21"/>
+          <w:lang w:eastAsia="zh-CN"/>
+        </w:rPr>
+        <w:t>都指向一个具有高密度</w:t>
+      </w:r>
+      <w:r>
+        <w:rPr>
+          <w:rFonts w:ascii="Times New Roman" w:eastAsia="微软雅黑" w:hAnsi="Times New Roman" w:cs="Times New Roman" w:hint="eastAsia"/>
+          <w:sz w:val="21"/>
+          <w:lang w:eastAsia="zh-CN"/>
+        </w:rPr>
+        <w:t>tweets</w:t>
+      </w:r>
+      <w:r>
+        <w:rPr>
+          <w:rFonts w:ascii="Times New Roman" w:eastAsia="微软雅黑" w:hAnsi="Times New Roman" w:cs="Times New Roman" w:hint="eastAsia"/>
+          <w:sz w:val="21"/>
+          <w:lang w:eastAsia="zh-CN"/>
+        </w:rPr>
+        <w:t>的区域。</w:t>
+      </w:r>
+      <w:r>
+        <w:rPr>
+          <w:rFonts w:ascii="Times New Roman" w:eastAsia="微软雅黑" w:hAnsi="Times New Roman" w:cs="Times New Roman" w:hint="eastAsia"/>
+          <w:sz w:val="21"/>
+          <w:lang w:eastAsia="zh-CN"/>
+        </w:rPr>
+        <w:t>集中大量</w:t>
+      </w:r>
+      <w:r>
+        <w:rPr>
+          <w:rFonts w:ascii="Times New Roman" w:eastAsia="微软雅黑" w:hAnsi="Times New Roman" w:cs="Times New Roman" w:hint="eastAsia"/>
+          <w:sz w:val="21"/>
+          <w:lang w:eastAsia="zh-CN"/>
+        </w:rPr>
+        <w:t>tweets</w:t>
+      </w:r>
+      <w:r>
+        <w:rPr>
+          <w:rFonts w:ascii="Times New Roman" w:eastAsia="微软雅黑" w:hAnsi="Times New Roman" w:cs="Times New Roman" w:hint="eastAsia"/>
+          <w:sz w:val="21"/>
+          <w:lang w:eastAsia="zh-CN"/>
+        </w:rPr>
+        <w:t>的区域其附近会有大量神经元。最终，采用</w:t>
+      </w:r>
+      <w:r>
+        <w:rPr>
+          <w:rFonts w:ascii="Times New Roman" w:eastAsia="微软雅黑" w:hAnsi="Times New Roman" w:cs="Times New Roman" w:hint="eastAsia"/>
+          <w:sz w:val="21"/>
+          <w:lang w:eastAsia="zh-CN"/>
+        </w:rPr>
+        <w:t>Vor</w:t>
+      </w:r>
+      <w:r>
+        <w:rPr>
+          <w:rFonts w:ascii="Times New Roman" w:eastAsia="微软雅黑" w:hAnsi="Times New Roman" w:cs="Times New Roman"/>
+          <w:sz w:val="21"/>
+          <w:lang w:eastAsia="zh-CN"/>
+        </w:rPr>
+        <w:t>onoi tessellation</w:t>
+      </w:r>
+      <w:r>
+        <w:rPr>
+          <w:rFonts w:ascii="Times New Roman" w:eastAsia="微软雅黑" w:hAnsi="Times New Roman" w:cs="Times New Roman" w:hint="eastAsia"/>
+          <w:sz w:val="21"/>
+          <w:lang w:eastAsia="zh-CN"/>
+        </w:rPr>
+        <w:t>方法对研究区域进行划分</w:t>
+      </w:r>
+      <w:r>
+        <w:rPr>
+          <w:rFonts w:ascii="Times New Roman" w:eastAsia="微软雅黑" w:hAnsi="Times New Roman" w:cs="Times New Roman" w:hint="eastAsia"/>
+          <w:sz w:val="21"/>
+          <w:lang w:eastAsia="zh-CN"/>
+        </w:rPr>
+        <w:t>。</w:t>
+      </w:r>
+    </w:p>
+    <w:p>
+      <w:pPr>
+        <w:pStyle w:val="aa"/>
+        <w:ind w:leftChars="100" w:left="220"/>
+        <w:rPr>
+          <w:rFonts w:ascii="Times New Roman" w:eastAsia="微软雅黑" w:hAnsi="Times New Roman" w:cs="Times New Roman"/>
+          <w:sz w:val="21"/>
+          <w:lang w:eastAsia="zh-CN"/>
+        </w:rPr>
       </w:pPr>
+      <w:proofErr w:type="gramStart"/>
+      <w:r>
+        <w:rPr>
+          <w:rFonts w:ascii="Times New Roman" w:eastAsia="微软雅黑" w:hAnsi="Times New Roman" w:cs="Times New Roman"/>
+          <w:sz w:val="21"/>
+          <w:lang w:eastAsia="zh-CN"/>
+        </w:rPr>
+        <w:lastRenderedPageBreak/>
+        <w:t>As a</w:t>
+      </w:r>
+      <w:r>
+        <w:rPr>
+          <w:rFonts w:ascii="Times New Roman" w:eastAsia="微软雅黑" w:hAnsi="Times New Roman" w:cs="Times New Roman"/>
+          <w:sz w:val="21"/>
+          <w:lang w:eastAsia="zh-CN"/>
+        </w:rPr>
+        <w:t xml:space="preserve"> </w:t>
+      </w:r>
+      <w:r>
+        <w:rPr>
+          <w:rFonts w:ascii="Times New Roman" w:eastAsia="微软雅黑" w:hAnsi="Times New Roman" w:cs="Times New Roman"/>
+          <w:sz w:val="21"/>
+          <w:lang w:eastAsia="zh-CN"/>
+        </w:rPr>
+        <w:t>result</w:t>
+      </w:r>
+      <w:r>
+        <w:rPr>
+          <w:rFonts w:ascii="Times New Roman" w:eastAsia="微软雅黑" w:hAnsi="Times New Roman" w:cs="Times New Roman"/>
+          <w:sz w:val="21"/>
+          <w:lang w:eastAsia="zh-CN"/>
+        </w:rPr>
+        <w:t xml:space="preserve"> </w:t>
+      </w:r>
+      <w:r>
+        <w:rPr>
+          <w:rFonts w:ascii="Times New Roman" w:eastAsia="微软雅黑" w:hAnsi="Times New Roman" w:cs="Times New Roman"/>
+          <w:sz w:val="21"/>
+          <w:lang w:eastAsia="zh-CN"/>
+        </w:rPr>
+        <w:t>of</w:t>
+      </w:r>
+      <w:proofErr w:type="gramEnd"/>
+      <w:r>
+        <w:rPr>
+          <w:rFonts w:ascii="Times New Roman" w:eastAsia="微软雅黑" w:hAnsi="Times New Roman" w:cs="Times New Roman"/>
+          <w:sz w:val="21"/>
+          <w:lang w:eastAsia="zh-CN"/>
+        </w:rPr>
+        <w:t xml:space="preserve"> </w:t>
+      </w:r>
+      <w:r>
+        <w:rPr>
+          <w:rFonts w:ascii="Times New Roman" w:eastAsia="微软雅黑" w:hAnsi="Times New Roman" w:cs="Times New Roman"/>
+          <w:sz w:val="21"/>
+          <w:lang w:eastAsia="zh-CN"/>
+        </w:rPr>
+        <w:t>the</w:t>
+      </w:r>
+      <w:r>
+        <w:rPr>
+          <w:rFonts w:ascii="Times New Roman" w:eastAsia="微软雅黑" w:hAnsi="Times New Roman" w:cs="Times New Roman"/>
+          <w:sz w:val="21"/>
+          <w:lang w:eastAsia="zh-CN"/>
+        </w:rPr>
+        <w:t xml:space="preserve"> </w:t>
+      </w:r>
+      <w:r>
+        <w:rPr>
+          <w:rFonts w:ascii="Times New Roman" w:eastAsia="微软雅黑" w:hAnsi="Times New Roman" w:cs="Times New Roman"/>
+          <w:sz w:val="21"/>
+          <w:lang w:eastAsia="zh-CN"/>
+        </w:rPr>
+        <w:t>process,</w:t>
+      </w:r>
+      <w:r>
+        <w:rPr>
+          <w:rFonts w:ascii="Times New Roman" w:eastAsia="微软雅黑" w:hAnsi="Times New Roman" w:cs="Times New Roman"/>
+          <w:sz w:val="21"/>
+          <w:lang w:eastAsia="zh-CN"/>
+        </w:rPr>
+        <w:t xml:space="preserve"> </w:t>
+      </w:r>
+      <w:r>
+        <w:rPr>
+          <w:rFonts w:ascii="Times New Roman" w:eastAsia="微软雅黑" w:hAnsi="Times New Roman" w:cs="Times New Roman"/>
+          <w:sz w:val="21"/>
+          <w:lang w:eastAsia="zh-CN"/>
+        </w:rPr>
+        <w:t>we</w:t>
+      </w:r>
+      <w:r>
+        <w:rPr>
+          <w:rFonts w:ascii="Times New Roman" w:eastAsia="微软雅黑" w:hAnsi="Times New Roman" w:cs="Times New Roman"/>
+          <w:sz w:val="21"/>
+          <w:lang w:eastAsia="zh-CN"/>
+        </w:rPr>
+        <w:t xml:space="preserve"> </w:t>
+      </w:r>
+      <w:r>
+        <w:rPr>
+          <w:rFonts w:ascii="Times New Roman" w:eastAsia="微软雅黑" w:hAnsi="Times New Roman" w:cs="Times New Roman"/>
+          <w:sz w:val="21"/>
+          <w:lang w:eastAsia="zh-CN"/>
+        </w:rPr>
+        <w:t>obtain</w:t>
+      </w:r>
+      <w:r>
+        <w:rPr>
+          <w:rFonts w:ascii="Times New Roman" w:eastAsia="微软雅黑" w:hAnsi="Times New Roman" w:cs="Times New Roman"/>
+          <w:sz w:val="21"/>
+          <w:lang w:eastAsia="zh-CN"/>
+        </w:rPr>
+        <w:t xml:space="preserve"> </w:t>
+      </w:r>
+      <w:r>
+        <w:rPr>
+          <w:rFonts w:ascii="Times New Roman" w:eastAsia="微软雅黑" w:hAnsi="Times New Roman" w:cs="Times New Roman"/>
+          <w:sz w:val="21"/>
+          <w:lang w:eastAsia="zh-CN"/>
+        </w:rPr>
+        <w:t>a</w:t>
+      </w:r>
+      <w:r>
+        <w:rPr>
+          <w:rFonts w:ascii="Times New Roman" w:eastAsia="微软雅黑" w:hAnsi="Times New Roman" w:cs="Times New Roman"/>
+          <w:sz w:val="21"/>
+          <w:lang w:eastAsia="zh-CN"/>
+        </w:rPr>
+        <w:t xml:space="preserve"> </w:t>
+      </w:r>
+      <w:r>
+        <w:rPr>
+          <w:rFonts w:ascii="Times New Roman" w:eastAsia="微软雅黑" w:hAnsi="Times New Roman" w:cs="Times New Roman"/>
+          <w:sz w:val="21"/>
+          <w:lang w:eastAsia="zh-CN"/>
+        </w:rPr>
+        <w:t>map</w:t>
+      </w:r>
+      <w:r>
+        <w:rPr>
+          <w:rFonts w:ascii="Times New Roman" w:eastAsia="微软雅黑" w:hAnsi="Times New Roman" w:cs="Times New Roman"/>
+          <w:sz w:val="21"/>
+          <w:lang w:eastAsia="zh-CN"/>
+        </w:rPr>
+        <w:t xml:space="preserve"> </w:t>
+      </w:r>
+      <w:r>
+        <w:rPr>
+          <w:rFonts w:ascii="Times New Roman" w:eastAsia="微软雅黑" w:hAnsi="Times New Roman" w:cs="Times New Roman"/>
+          <w:sz w:val="21"/>
+          <w:lang w:eastAsia="zh-CN"/>
+        </w:rPr>
+        <w:t>where</w:t>
+      </w:r>
+      <w:r>
+        <w:rPr>
+          <w:rFonts w:ascii="Times New Roman" w:eastAsia="微软雅黑" w:hAnsi="Times New Roman" w:cs="Times New Roman"/>
+          <w:sz w:val="21"/>
+          <w:lang w:eastAsia="zh-CN"/>
+        </w:rPr>
+        <w:t xml:space="preserve"> </w:t>
+      </w:r>
+      <w:r>
+        <w:rPr>
+          <w:rFonts w:ascii="Times New Roman" w:eastAsia="微软雅黑" w:hAnsi="Times New Roman" w:cs="Times New Roman"/>
+          <w:sz w:val="21"/>
+          <w:lang w:eastAsia="zh-CN"/>
+        </w:rPr>
+        <w:t>each</w:t>
+      </w:r>
+      <w:r>
+        <w:rPr>
+          <w:rFonts w:ascii="Times New Roman" w:eastAsia="微软雅黑" w:hAnsi="Times New Roman" w:cs="Times New Roman"/>
+          <w:sz w:val="21"/>
+          <w:lang w:eastAsia="zh-CN"/>
+        </w:rPr>
+        <w:t xml:space="preserve"> </w:t>
+      </w:r>
+      <w:r>
+        <w:rPr>
+          <w:rFonts w:ascii="Times New Roman" w:eastAsia="微软雅黑" w:hAnsi="Times New Roman" w:cs="Times New Roman"/>
+          <w:sz w:val="21"/>
+          <w:lang w:eastAsia="zh-CN"/>
+        </w:rPr>
+        <w:t>neuron</w:t>
+      </w:r>
+      <w:r>
+        <w:rPr>
+          <w:rFonts w:ascii="Times New Roman" w:eastAsia="微软雅黑" w:hAnsi="Times New Roman" w:cs="Times New Roman"/>
+          <w:sz w:val="21"/>
+          <w:lang w:eastAsia="zh-CN"/>
+        </w:rPr>
+        <w:t xml:space="preserve"> </w:t>
+      </w:r>
+      <w:r>
+        <w:rPr>
+          <w:rFonts w:ascii="Times New Roman" w:eastAsia="微软雅黑" w:hAnsi="Times New Roman" w:cs="Times New Roman"/>
+          <w:sz w:val="21"/>
+          <w:lang w:eastAsia="zh-CN"/>
+        </w:rPr>
+        <w:t>represents</w:t>
+      </w:r>
+      <w:r>
+        <w:rPr>
+          <w:rFonts w:ascii="Times New Roman" w:eastAsia="微软雅黑" w:hAnsi="Times New Roman" w:cs="Times New Roman"/>
+          <w:sz w:val="21"/>
+          <w:lang w:eastAsia="zh-CN"/>
+        </w:rPr>
+        <w:t xml:space="preserve"> </w:t>
+      </w:r>
+      <w:r>
+        <w:rPr>
+          <w:rFonts w:ascii="Times New Roman" w:eastAsia="微软雅黑" w:hAnsi="Times New Roman" w:cs="Times New Roman"/>
+          <w:sz w:val="21"/>
+          <w:lang w:eastAsia="zh-CN"/>
+        </w:rPr>
+        <w:t>a</w:t>
+      </w:r>
+      <w:r>
+        <w:rPr>
+          <w:rFonts w:ascii="Times New Roman" w:eastAsia="微软雅黑" w:hAnsi="Times New Roman" w:cs="Times New Roman"/>
+          <w:sz w:val="21"/>
+          <w:lang w:eastAsia="zh-CN"/>
+        </w:rPr>
+        <w:t xml:space="preserve"> </w:t>
+      </w:r>
+      <w:r>
+        <w:rPr>
+          <w:rFonts w:ascii="Times New Roman" w:eastAsia="微软雅黑" w:hAnsi="Times New Roman" w:cs="Times New Roman"/>
+          <w:sz w:val="21"/>
+          <w:lang w:eastAsia="zh-CN"/>
+        </w:rPr>
+        <w:t>pointer</w:t>
+      </w:r>
+      <w:r>
+        <w:rPr>
+          <w:rFonts w:ascii="Times New Roman" w:eastAsia="微软雅黑" w:hAnsi="Times New Roman" w:cs="Times New Roman"/>
+          <w:sz w:val="21"/>
+          <w:lang w:eastAsia="zh-CN"/>
+        </w:rPr>
+        <w:t xml:space="preserve"> </w:t>
+      </w:r>
+      <w:r>
+        <w:rPr>
+          <w:rFonts w:ascii="Times New Roman" w:eastAsia="微软雅黑" w:hAnsi="Times New Roman" w:cs="Times New Roman"/>
+          <w:sz w:val="21"/>
+          <w:lang w:eastAsia="zh-CN"/>
+        </w:rPr>
+        <w:t>to</w:t>
+      </w:r>
+      <w:r>
+        <w:rPr>
+          <w:rFonts w:ascii="Times New Roman" w:eastAsia="微软雅黑" w:hAnsi="Times New Roman" w:cs="Times New Roman"/>
+          <w:sz w:val="21"/>
+          <w:lang w:eastAsia="zh-CN"/>
+        </w:rPr>
+        <w:t xml:space="preserve"> </w:t>
+      </w:r>
+      <w:r>
+        <w:rPr>
+          <w:rFonts w:ascii="Times New Roman" w:eastAsia="微软雅黑" w:hAnsi="Times New Roman" w:cs="Times New Roman"/>
+          <w:sz w:val="21"/>
+          <w:lang w:eastAsia="zh-CN"/>
+        </w:rPr>
+        <w:t>a</w:t>
+      </w:r>
+      <w:r>
+        <w:rPr>
+          <w:rFonts w:ascii="Times New Roman" w:eastAsia="微软雅黑" w:hAnsi="Times New Roman" w:cs="Times New Roman"/>
+          <w:sz w:val="21"/>
+          <w:lang w:eastAsia="zh-CN"/>
+        </w:rPr>
+        <w:t xml:space="preserve"> </w:t>
+      </w:r>
+      <w:r>
+        <w:rPr>
+          <w:rFonts w:ascii="Times New Roman" w:eastAsia="微软雅黑" w:hAnsi="Times New Roman" w:cs="Times New Roman"/>
+          <w:sz w:val="21"/>
+          <w:lang w:eastAsia="zh-CN"/>
+        </w:rPr>
+        <w:t>region</w:t>
+      </w:r>
+      <w:r>
+        <w:rPr>
+          <w:rFonts w:ascii="Times New Roman" w:eastAsia="微软雅黑" w:hAnsi="Times New Roman" w:cs="Times New Roman"/>
+          <w:sz w:val="21"/>
+          <w:lang w:eastAsia="zh-CN"/>
+        </w:rPr>
+        <w:t xml:space="preserve"> </w:t>
+      </w:r>
+      <w:r>
+        <w:rPr>
+          <w:rFonts w:ascii="Times New Roman" w:eastAsia="微软雅黑" w:hAnsi="Times New Roman" w:cs="Times New Roman"/>
+          <w:sz w:val="21"/>
+          <w:lang w:eastAsia="zh-CN"/>
+        </w:rPr>
+        <w:t>with</w:t>
+      </w:r>
+      <w:r>
+        <w:rPr>
+          <w:rFonts w:ascii="Times New Roman" w:eastAsia="微软雅黑" w:hAnsi="Times New Roman" w:cs="Times New Roman"/>
+          <w:sz w:val="21"/>
+          <w:lang w:eastAsia="zh-CN"/>
+        </w:rPr>
+        <w:t xml:space="preserve"> </w:t>
+      </w:r>
+      <w:r>
+        <w:rPr>
+          <w:rFonts w:ascii="Times New Roman" w:eastAsia="微软雅黑" w:hAnsi="Times New Roman" w:cs="Times New Roman"/>
+          <w:sz w:val="21"/>
+          <w:lang w:eastAsia="zh-CN"/>
+        </w:rPr>
+        <w:t>a</w:t>
+      </w:r>
+      <w:r>
+        <w:rPr>
+          <w:rFonts w:ascii="Times New Roman" w:eastAsia="微软雅黑" w:hAnsi="Times New Roman" w:cs="Times New Roman"/>
+          <w:sz w:val="21"/>
+          <w:lang w:eastAsia="zh-CN"/>
+        </w:rPr>
+        <w:t xml:space="preserve"> </w:t>
+      </w:r>
+      <w:r>
+        <w:rPr>
+          <w:rFonts w:ascii="Times New Roman" w:eastAsia="微软雅黑" w:hAnsi="Times New Roman" w:cs="Times New Roman"/>
+          <w:sz w:val="21"/>
+          <w:lang w:eastAsia="zh-CN"/>
+        </w:rPr>
+        <w:t>high</w:t>
+      </w:r>
+      <w:r>
+        <w:rPr>
+          <w:rFonts w:ascii="Times New Roman" w:eastAsia="微软雅黑" w:hAnsi="Times New Roman" w:cs="Times New Roman"/>
+          <w:sz w:val="21"/>
+          <w:lang w:eastAsia="zh-CN"/>
+        </w:rPr>
+        <w:t xml:space="preserve"> </w:t>
+      </w:r>
+      <w:r>
+        <w:rPr>
+          <w:rFonts w:ascii="Times New Roman" w:eastAsia="微软雅黑" w:hAnsi="Times New Roman" w:cs="Times New Roman"/>
+          <w:sz w:val="21"/>
+          <w:lang w:eastAsia="zh-CN"/>
+        </w:rPr>
+        <w:t>density</w:t>
+      </w:r>
+      <w:r>
+        <w:rPr>
+          <w:rFonts w:ascii="Times New Roman" w:eastAsia="微软雅黑" w:hAnsi="Times New Roman" w:cs="Times New Roman"/>
+          <w:sz w:val="21"/>
+          <w:lang w:eastAsia="zh-CN"/>
+        </w:rPr>
+        <w:t xml:space="preserve"> </w:t>
+      </w:r>
+      <w:r>
+        <w:rPr>
+          <w:rFonts w:ascii="Times New Roman" w:eastAsia="微软雅黑" w:hAnsi="Times New Roman" w:cs="Times New Roman"/>
+          <w:sz w:val="21"/>
+          <w:lang w:eastAsia="zh-CN"/>
+        </w:rPr>
+        <w:t>of</w:t>
+      </w:r>
+      <w:r>
+        <w:rPr>
+          <w:rFonts w:ascii="Times New Roman" w:eastAsia="微软雅黑" w:hAnsi="Times New Roman" w:cs="Times New Roman"/>
+          <w:sz w:val="21"/>
+          <w:lang w:eastAsia="zh-CN"/>
+        </w:rPr>
+        <w:t xml:space="preserve"> </w:t>
+      </w:r>
+      <w:r>
+        <w:rPr>
+          <w:rFonts w:ascii="Times New Roman" w:eastAsia="微软雅黑" w:hAnsi="Times New Roman" w:cs="Times New Roman"/>
+          <w:sz w:val="21"/>
+          <w:lang w:eastAsia="zh-CN"/>
+        </w:rPr>
+        <w:t>tweets.</w:t>
+      </w:r>
+      <w:r>
+        <w:rPr>
+          <w:rFonts w:ascii="Times New Roman" w:eastAsia="微软雅黑" w:hAnsi="Times New Roman" w:cs="Times New Roman"/>
+          <w:sz w:val="21"/>
+          <w:lang w:eastAsia="zh-CN"/>
+        </w:rPr>
+        <w:t xml:space="preserve"> </w:t>
+      </w:r>
+      <w:r>
+        <w:rPr>
+          <w:rFonts w:ascii="Times New Roman" w:eastAsia="微软雅黑" w:hAnsi="Times New Roman" w:cs="Times New Roman"/>
+          <w:sz w:val="21"/>
+          <w:lang w:eastAsia="zh-CN"/>
+        </w:rPr>
+        <w:t>Additionally,</w:t>
+      </w:r>
+      <w:r>
+        <w:rPr>
+          <w:rFonts w:ascii="Times New Roman" w:eastAsia="微软雅黑" w:hAnsi="Times New Roman" w:cs="Times New Roman"/>
+          <w:sz w:val="21"/>
+          <w:lang w:eastAsia="zh-CN"/>
+        </w:rPr>
+        <w:t xml:space="preserve"> </w:t>
+      </w:r>
+      <w:r>
+        <w:rPr>
+          <w:rFonts w:ascii="Times New Roman" w:eastAsia="微软雅黑" w:hAnsi="Times New Roman" w:cs="Times New Roman"/>
+          <w:sz w:val="21"/>
+          <w:lang w:eastAsia="zh-CN"/>
+        </w:rPr>
+        <w:t>areas</w:t>
+      </w:r>
+      <w:r>
+        <w:rPr>
+          <w:rFonts w:ascii="Times New Roman" w:eastAsia="微软雅黑" w:hAnsi="Times New Roman" w:cs="Times New Roman"/>
+          <w:sz w:val="21"/>
+          <w:lang w:eastAsia="zh-CN"/>
+        </w:rPr>
+        <w:t xml:space="preserve"> </w:t>
+      </w:r>
+      <w:r>
+        <w:rPr>
+          <w:rFonts w:ascii="Times New Roman" w:eastAsia="微软雅黑" w:hAnsi="Times New Roman" w:cs="Times New Roman"/>
+          <w:sz w:val="21"/>
+          <w:lang w:eastAsia="zh-CN"/>
+        </w:rPr>
+        <w:t>with</w:t>
+      </w:r>
+      <w:r>
+        <w:rPr>
+          <w:rFonts w:ascii="Times New Roman" w:eastAsia="微软雅黑" w:hAnsi="Times New Roman" w:cs="Times New Roman"/>
+          <w:sz w:val="21"/>
+          <w:lang w:eastAsia="zh-CN"/>
+        </w:rPr>
+        <w:t xml:space="preserve"> </w:t>
+      </w:r>
+      <w:r>
+        <w:rPr>
+          <w:rFonts w:ascii="Times New Roman" w:eastAsia="微软雅黑" w:hAnsi="Times New Roman" w:cs="Times New Roman"/>
+          <w:sz w:val="21"/>
+          <w:lang w:eastAsia="zh-CN"/>
+        </w:rPr>
+        <w:t>larger</w:t>
+      </w:r>
+      <w:r>
+        <w:rPr>
+          <w:rFonts w:ascii="Times New Roman" w:eastAsia="微软雅黑" w:hAnsi="Times New Roman" w:cs="Times New Roman"/>
+          <w:sz w:val="21"/>
+          <w:lang w:eastAsia="zh-CN"/>
+        </w:rPr>
+        <w:t xml:space="preserve"> </w:t>
+      </w:r>
+      <w:r>
+        <w:rPr>
+          <w:rFonts w:ascii="Times New Roman" w:eastAsia="微软雅黑" w:hAnsi="Times New Roman" w:cs="Times New Roman"/>
+          <w:sz w:val="21"/>
+          <w:lang w:eastAsia="zh-CN"/>
+        </w:rPr>
+        <w:t>concentrations</w:t>
+      </w:r>
+      <w:r>
+        <w:rPr>
+          <w:rFonts w:ascii="Times New Roman" w:eastAsia="微软雅黑" w:hAnsi="Times New Roman" w:cs="Times New Roman"/>
+          <w:sz w:val="21"/>
+          <w:lang w:eastAsia="zh-CN"/>
+        </w:rPr>
+        <w:t xml:space="preserve"> </w:t>
+      </w:r>
+      <w:r>
+        <w:rPr>
+          <w:rFonts w:ascii="Times New Roman" w:eastAsia="微软雅黑" w:hAnsi="Times New Roman" w:cs="Times New Roman"/>
+          <w:sz w:val="21"/>
+          <w:lang w:eastAsia="zh-CN"/>
+        </w:rPr>
+        <w:t>of</w:t>
+      </w:r>
+      <w:r>
+        <w:rPr>
+          <w:rFonts w:ascii="Times New Roman" w:eastAsia="微软雅黑" w:hAnsi="Times New Roman" w:cs="Times New Roman"/>
+          <w:sz w:val="21"/>
+          <w:lang w:eastAsia="zh-CN"/>
+        </w:rPr>
+        <w:t xml:space="preserve"> </w:t>
+      </w:r>
+      <w:r>
+        <w:rPr>
+          <w:rFonts w:ascii="Times New Roman" w:eastAsia="微软雅黑" w:hAnsi="Times New Roman" w:cs="Times New Roman"/>
+          <w:sz w:val="21"/>
+          <w:lang w:eastAsia="zh-CN"/>
+        </w:rPr>
+        <w:t>tweets</w:t>
+      </w:r>
+      <w:r>
+        <w:rPr>
+          <w:rFonts w:ascii="Times New Roman" w:eastAsia="微软雅黑" w:hAnsi="Times New Roman" w:cs="Times New Roman"/>
+          <w:sz w:val="21"/>
+          <w:lang w:eastAsia="zh-CN"/>
+        </w:rPr>
+        <w:t xml:space="preserve"> </w:t>
+      </w:r>
+      <w:r>
+        <w:rPr>
+          <w:rFonts w:ascii="Times New Roman" w:eastAsia="微软雅黑" w:hAnsi="Times New Roman" w:cs="Times New Roman"/>
+          <w:sz w:val="21"/>
+          <w:lang w:eastAsia="zh-CN"/>
+        </w:rPr>
+        <w:t>will</w:t>
+      </w:r>
+      <w:r>
+        <w:rPr>
+          <w:rFonts w:ascii="Times New Roman" w:eastAsia="微软雅黑" w:hAnsi="Times New Roman" w:cs="Times New Roman"/>
+          <w:sz w:val="21"/>
+          <w:lang w:eastAsia="zh-CN"/>
+        </w:rPr>
+        <w:t xml:space="preserve"> </w:t>
+      </w:r>
+      <w:r>
+        <w:rPr>
+          <w:rFonts w:ascii="Times New Roman" w:eastAsia="微软雅黑" w:hAnsi="Times New Roman" w:cs="Times New Roman"/>
+          <w:sz w:val="21"/>
+          <w:lang w:eastAsia="zh-CN"/>
+        </w:rPr>
+        <w:t>have</w:t>
+      </w:r>
+      <w:r>
+        <w:rPr>
+          <w:rFonts w:ascii="Times New Roman" w:eastAsia="微软雅黑" w:hAnsi="Times New Roman" w:cs="Times New Roman"/>
+          <w:sz w:val="21"/>
+          <w:lang w:eastAsia="zh-CN"/>
+        </w:rPr>
+        <w:t xml:space="preserve"> </w:t>
+      </w:r>
+      <w:r>
+        <w:rPr>
+          <w:rFonts w:ascii="Times New Roman" w:eastAsia="微软雅黑" w:hAnsi="Times New Roman" w:cs="Times New Roman"/>
+          <w:sz w:val="21"/>
+          <w:lang w:eastAsia="zh-CN"/>
+        </w:rPr>
+        <w:t>larger</w:t>
+      </w:r>
+      <w:r>
+        <w:rPr>
+          <w:rFonts w:ascii="Times New Roman" w:eastAsia="微软雅黑" w:hAnsi="Times New Roman" w:cs="Times New Roman"/>
+          <w:sz w:val="21"/>
+          <w:lang w:eastAsia="zh-CN"/>
+        </w:rPr>
+        <w:t xml:space="preserve"> </w:t>
+      </w:r>
+      <w:r>
+        <w:rPr>
+          <w:rFonts w:ascii="Times New Roman" w:eastAsia="微软雅黑" w:hAnsi="Times New Roman" w:cs="Times New Roman"/>
+          <w:sz w:val="21"/>
+          <w:lang w:eastAsia="zh-CN"/>
+        </w:rPr>
+        <w:t>numbers</w:t>
+      </w:r>
+      <w:r>
+        <w:rPr>
+          <w:rFonts w:ascii="Times New Roman" w:eastAsia="微软雅黑" w:hAnsi="Times New Roman" w:cs="Times New Roman"/>
+          <w:sz w:val="21"/>
+          <w:lang w:eastAsia="zh-CN"/>
+        </w:rPr>
+        <w:t xml:space="preserve"> </w:t>
+      </w:r>
+      <w:r>
+        <w:rPr>
+          <w:rFonts w:ascii="Times New Roman" w:eastAsia="微软雅黑" w:hAnsi="Times New Roman" w:cs="Times New Roman"/>
+          <w:sz w:val="21"/>
+          <w:lang w:eastAsia="zh-CN"/>
+        </w:rPr>
+        <w:t>of</w:t>
+      </w:r>
+      <w:r>
+        <w:rPr>
+          <w:rFonts w:ascii="Times New Roman" w:eastAsia="微软雅黑" w:hAnsi="Times New Roman" w:cs="Times New Roman"/>
+          <w:sz w:val="21"/>
+          <w:lang w:eastAsia="zh-CN"/>
+        </w:rPr>
+        <w:t xml:space="preserve"> </w:t>
+      </w:r>
+      <w:r>
+        <w:rPr>
+          <w:rFonts w:ascii="Times New Roman" w:eastAsia="微软雅黑" w:hAnsi="Times New Roman" w:cs="Times New Roman"/>
+          <w:sz w:val="21"/>
+          <w:lang w:eastAsia="zh-CN"/>
+        </w:rPr>
+        <w:t>neurons</w:t>
+      </w:r>
+      <w:r>
+        <w:rPr>
+          <w:rFonts w:ascii="Times New Roman" w:eastAsia="微软雅黑" w:hAnsi="Times New Roman" w:cs="Times New Roman"/>
+          <w:sz w:val="21"/>
+          <w:lang w:eastAsia="zh-CN"/>
+        </w:rPr>
+        <w:t xml:space="preserve"> </w:t>
+      </w:r>
+      <w:r>
+        <w:rPr>
+          <w:rFonts w:ascii="Times New Roman" w:eastAsia="微软雅黑" w:hAnsi="Times New Roman" w:cs="Times New Roman"/>
+          <w:sz w:val="21"/>
+          <w:lang w:eastAsia="zh-CN"/>
+        </w:rPr>
+        <w:t>geographically</w:t>
+      </w:r>
+      <w:r>
+        <w:rPr>
+          <w:rFonts w:ascii="Times New Roman" w:eastAsia="微软雅黑" w:hAnsi="Times New Roman" w:cs="Times New Roman"/>
+          <w:sz w:val="21"/>
+          <w:lang w:eastAsia="zh-CN"/>
+        </w:rPr>
+        <w:t xml:space="preserve"> </w:t>
+      </w:r>
+      <w:r>
+        <w:rPr>
+          <w:rFonts w:ascii="Times New Roman" w:eastAsia="微软雅黑" w:hAnsi="Times New Roman" w:cs="Times New Roman"/>
+          <w:sz w:val="21"/>
+          <w:lang w:eastAsia="zh-CN"/>
+        </w:rPr>
+        <w:t>located</w:t>
+      </w:r>
+      <w:r>
+        <w:rPr>
+          <w:rFonts w:ascii="Times New Roman" w:eastAsia="微软雅黑" w:hAnsi="Times New Roman" w:cs="Times New Roman"/>
+          <w:sz w:val="21"/>
+          <w:lang w:eastAsia="zh-CN"/>
+        </w:rPr>
+        <w:t xml:space="preserve"> </w:t>
+      </w:r>
+      <w:r>
+        <w:rPr>
+          <w:rFonts w:ascii="Times New Roman" w:eastAsia="微软雅黑" w:hAnsi="Times New Roman" w:cs="Times New Roman"/>
+          <w:sz w:val="21"/>
+          <w:lang w:eastAsia="zh-CN"/>
+        </w:rPr>
+        <w:t>nearby.</w:t>
+      </w:r>
+      <w:r>
+        <w:rPr>
+          <w:rFonts w:ascii="Times New Roman" w:eastAsia="微软雅黑" w:hAnsi="Times New Roman" w:cs="Times New Roman"/>
+          <w:sz w:val="21"/>
+          <w:lang w:eastAsia="zh-CN"/>
+        </w:rPr>
+        <w:t xml:space="preserve"> </w:t>
+      </w:r>
+      <w:r>
+        <w:rPr>
+          <w:rFonts w:ascii="Times New Roman" w:eastAsia="微软雅黑" w:hAnsi="Times New Roman" w:cs="Times New Roman"/>
+          <w:sz w:val="21"/>
+          <w:lang w:eastAsia="zh-CN"/>
+        </w:rPr>
+        <w:t>Finally,</w:t>
+      </w:r>
+      <w:r>
+        <w:rPr>
+          <w:rFonts w:ascii="Times New Roman" w:eastAsia="微软雅黑" w:hAnsi="Times New Roman" w:cs="Times New Roman"/>
+          <w:sz w:val="21"/>
+          <w:lang w:eastAsia="zh-CN"/>
+        </w:rPr>
+        <w:t xml:space="preserve"> </w:t>
+      </w:r>
+      <w:r>
+        <w:rPr>
+          <w:rFonts w:ascii="Times New Roman" w:eastAsia="微软雅黑" w:hAnsi="Times New Roman" w:cs="Times New Roman"/>
+          <w:sz w:val="21"/>
+          <w:lang w:eastAsia="zh-CN"/>
+        </w:rPr>
+        <w:t>Voronoi tessellation</w:t>
+      </w:r>
+      <w:r>
+        <w:rPr>
+          <w:rFonts w:ascii="Times New Roman" w:eastAsia="微软雅黑" w:hAnsi="Times New Roman" w:cs="Times New Roman"/>
+          <w:sz w:val="21"/>
+          <w:lang w:eastAsia="zh-CN"/>
+        </w:rPr>
+        <w:t xml:space="preserve"> </w:t>
+      </w:r>
+      <w:r>
+        <w:rPr>
+          <w:rFonts w:ascii="Times New Roman" w:eastAsia="微软雅黑" w:hAnsi="Times New Roman" w:cs="Times New Roman"/>
+          <w:sz w:val="21"/>
+          <w:lang w:eastAsia="zh-CN"/>
+        </w:rPr>
+        <w:t>(</w:t>
+      </w:r>
+      <w:proofErr w:type="spellStart"/>
+      <w:r>
+        <w:rPr>
+          <w:rFonts w:ascii="Times New Roman" w:eastAsia="微软雅黑" w:hAnsi="Times New Roman" w:cs="Times New Roman"/>
+          <w:sz w:val="21"/>
+          <w:lang w:eastAsia="zh-CN"/>
+        </w:rPr>
+        <w:t>Aurenhammer</w:t>
+      </w:r>
+      <w:proofErr w:type="spellEnd"/>
+      <w:r>
+        <w:rPr>
+          <w:rFonts w:ascii="Times New Roman" w:eastAsia="微软雅黑" w:hAnsi="Times New Roman" w:cs="Times New Roman"/>
+          <w:sz w:val="21"/>
+          <w:lang w:eastAsia="zh-CN"/>
+        </w:rPr>
+        <w:t>,</w:t>
+      </w:r>
+      <w:r>
+        <w:rPr>
+          <w:rFonts w:ascii="Times New Roman" w:eastAsia="微软雅黑" w:hAnsi="Times New Roman" w:cs="Times New Roman"/>
+          <w:sz w:val="21"/>
+          <w:lang w:eastAsia="zh-CN"/>
+        </w:rPr>
+        <w:t xml:space="preserve"> </w:t>
+      </w:r>
+      <w:r>
+        <w:rPr>
+          <w:rFonts w:ascii="Times New Roman" w:eastAsia="微软雅黑" w:hAnsi="Times New Roman" w:cs="Times New Roman"/>
+          <w:sz w:val="21"/>
+          <w:lang w:eastAsia="zh-CN"/>
+        </w:rPr>
+        <w:t>1991) is</w:t>
+      </w:r>
+      <w:r>
+        <w:rPr>
+          <w:rFonts w:ascii="Times New Roman" w:eastAsia="微软雅黑" w:hAnsi="Times New Roman" w:cs="Times New Roman"/>
+          <w:sz w:val="21"/>
+          <w:lang w:eastAsia="zh-CN"/>
+        </w:rPr>
+        <w:t xml:space="preserve"> </w:t>
+      </w:r>
+      <w:r>
+        <w:rPr>
+          <w:rFonts w:ascii="Times New Roman" w:eastAsia="微软雅黑" w:hAnsi="Times New Roman" w:cs="Times New Roman"/>
+          <w:sz w:val="21"/>
+          <w:lang w:eastAsia="zh-CN"/>
+        </w:rPr>
+        <w:t>applied</w:t>
+      </w:r>
+      <w:r>
+        <w:rPr>
+          <w:rFonts w:ascii="Times New Roman" w:eastAsia="微软雅黑" w:hAnsi="Times New Roman" w:cs="Times New Roman"/>
+          <w:sz w:val="21"/>
+          <w:lang w:eastAsia="zh-CN"/>
+        </w:rPr>
+        <w:t xml:space="preserve"> </w:t>
+      </w:r>
+      <w:r>
+        <w:rPr>
+          <w:rFonts w:ascii="Times New Roman" w:eastAsia="微软雅黑" w:hAnsi="Times New Roman" w:cs="Times New Roman"/>
+          <w:sz w:val="21"/>
+          <w:lang w:eastAsia="zh-CN"/>
+        </w:rPr>
+        <w:t>over</w:t>
+      </w:r>
+      <w:r>
+        <w:rPr>
+          <w:rFonts w:ascii="Times New Roman" w:eastAsia="微软雅黑" w:hAnsi="Times New Roman" w:cs="Times New Roman"/>
+          <w:sz w:val="21"/>
+          <w:lang w:eastAsia="zh-CN"/>
+        </w:rPr>
+        <w:t xml:space="preserve"> </w:t>
+      </w:r>
+      <w:r>
+        <w:rPr>
+          <w:rFonts w:ascii="Times New Roman" w:eastAsia="微软雅黑" w:hAnsi="Times New Roman" w:cs="Times New Roman"/>
+          <w:sz w:val="21"/>
+          <w:lang w:eastAsia="zh-CN"/>
+        </w:rPr>
+        <w:t>the</w:t>
+      </w:r>
+      <w:r>
+        <w:rPr>
+          <w:rFonts w:ascii="Times New Roman" w:eastAsia="微软雅黑" w:hAnsi="Times New Roman" w:cs="Times New Roman"/>
+          <w:sz w:val="21"/>
+          <w:lang w:eastAsia="zh-CN"/>
+        </w:rPr>
+        <w:t xml:space="preserve"> </w:t>
+      </w:r>
+      <w:r>
+        <w:rPr>
+          <w:rFonts w:ascii="Times New Roman" w:eastAsia="微软雅黑" w:hAnsi="Times New Roman" w:cs="Times New Roman"/>
+          <w:sz w:val="21"/>
+          <w:lang w:eastAsia="zh-CN"/>
+        </w:rPr>
+        <w:t>location of</w:t>
+      </w:r>
+      <w:r>
+        <w:rPr>
+          <w:rFonts w:ascii="Times New Roman" w:eastAsia="微软雅黑" w:hAnsi="Times New Roman" w:cs="Times New Roman"/>
+          <w:sz w:val="21"/>
+          <w:lang w:eastAsia="zh-CN"/>
+        </w:rPr>
+        <w:t xml:space="preserve"> </w:t>
+      </w:r>
+      <w:r>
+        <w:rPr>
+          <w:rFonts w:ascii="Times New Roman" w:eastAsia="微软雅黑" w:hAnsi="Times New Roman" w:cs="Times New Roman"/>
+          <w:sz w:val="21"/>
+          <w:lang w:eastAsia="zh-CN"/>
+        </w:rPr>
+        <w:t>the</w:t>
+      </w:r>
+      <w:r>
+        <w:rPr>
+          <w:rFonts w:ascii="Times New Roman" w:eastAsia="微软雅黑" w:hAnsi="Times New Roman" w:cs="Times New Roman"/>
+          <w:sz w:val="21"/>
+          <w:lang w:eastAsia="zh-CN"/>
+        </w:rPr>
+        <w:t xml:space="preserve"> </w:t>
+      </w:r>
+      <w:r>
+        <w:rPr>
+          <w:rFonts w:ascii="Times New Roman" w:eastAsia="微软雅黑" w:hAnsi="Times New Roman" w:cs="Times New Roman"/>
+          <w:sz w:val="21"/>
+          <w:lang w:eastAsia="zh-CN"/>
+        </w:rPr>
+        <w:t>neurons</w:t>
+      </w:r>
+      <w:r>
+        <w:rPr>
+          <w:rFonts w:ascii="Times New Roman" w:eastAsia="微软雅黑" w:hAnsi="Times New Roman" w:cs="Times New Roman"/>
+          <w:sz w:val="21"/>
+          <w:lang w:eastAsia="zh-CN"/>
+        </w:rPr>
+        <w:t xml:space="preserve"> </w:t>
+      </w:r>
+      <w:proofErr w:type="gramStart"/>
+      <w:r>
+        <w:rPr>
+          <w:rFonts w:ascii="Times New Roman" w:eastAsia="微软雅黑" w:hAnsi="Times New Roman" w:cs="Times New Roman"/>
+          <w:sz w:val="21"/>
+          <w:lang w:eastAsia="zh-CN"/>
+        </w:rPr>
+        <w:t>in</w:t>
+      </w:r>
+      <w:r>
+        <w:rPr>
+          <w:rFonts w:ascii="Times New Roman" w:eastAsia="微软雅黑" w:hAnsi="Times New Roman" w:cs="Times New Roman"/>
+          <w:sz w:val="21"/>
+          <w:lang w:eastAsia="zh-CN"/>
+        </w:rPr>
+        <w:t xml:space="preserve"> </w:t>
+      </w:r>
+      <w:r>
+        <w:rPr>
+          <w:rFonts w:ascii="Times New Roman" w:eastAsia="微软雅黑" w:hAnsi="Times New Roman" w:cs="Times New Roman"/>
+          <w:sz w:val="21"/>
+          <w:lang w:eastAsia="zh-CN"/>
+        </w:rPr>
+        <w:t>order</w:t>
+      </w:r>
+      <w:r>
+        <w:rPr>
+          <w:rFonts w:ascii="Times New Roman" w:eastAsia="微软雅黑" w:hAnsi="Times New Roman" w:cs="Times New Roman"/>
+          <w:sz w:val="21"/>
+          <w:lang w:eastAsia="zh-CN"/>
+        </w:rPr>
+        <w:t xml:space="preserve"> </w:t>
+      </w:r>
+      <w:r>
+        <w:rPr>
+          <w:rFonts w:ascii="Times New Roman" w:eastAsia="微软雅黑" w:hAnsi="Times New Roman" w:cs="Times New Roman"/>
+          <w:sz w:val="21"/>
+          <w:lang w:eastAsia="zh-CN"/>
+        </w:rPr>
+        <w:t>to</w:t>
+      </w:r>
+      <w:proofErr w:type="gramEnd"/>
+      <w:r>
+        <w:rPr>
+          <w:rFonts w:ascii="Times New Roman" w:eastAsia="微软雅黑" w:hAnsi="Times New Roman" w:cs="Times New Roman"/>
+          <w:sz w:val="21"/>
+          <w:lang w:eastAsia="zh-CN"/>
+        </w:rPr>
+        <w:t xml:space="preserve"> </w:t>
+      </w:r>
+      <w:r>
+        <w:rPr>
+          <w:rFonts w:ascii="Times New Roman" w:eastAsia="微软雅黑" w:hAnsi="Times New Roman" w:cs="Times New Roman"/>
+          <w:sz w:val="21"/>
+          <w:lang w:eastAsia="zh-CN"/>
+        </w:rPr>
+        <w:t>compute</w:t>
+      </w:r>
+      <w:r>
+        <w:rPr>
+          <w:rFonts w:ascii="Times New Roman" w:eastAsia="微软雅黑" w:hAnsi="Times New Roman" w:cs="Times New Roman"/>
+          <w:sz w:val="21"/>
+          <w:lang w:eastAsia="zh-CN"/>
+        </w:rPr>
+        <w:t xml:space="preserve"> </w:t>
+      </w:r>
+      <w:r>
+        <w:rPr>
+          <w:rFonts w:ascii="Times New Roman" w:eastAsia="微软雅黑" w:hAnsi="Times New Roman" w:cs="Times New Roman"/>
+          <w:sz w:val="21"/>
+          <w:lang w:eastAsia="zh-CN"/>
+        </w:rPr>
+        <w:t>the</w:t>
+      </w:r>
+      <w:r>
+        <w:rPr>
+          <w:rFonts w:ascii="Times New Roman" w:eastAsia="微软雅黑" w:hAnsi="Times New Roman" w:cs="Times New Roman"/>
+          <w:sz w:val="21"/>
+          <w:lang w:eastAsia="zh-CN"/>
+        </w:rPr>
+        <w:t xml:space="preserve"> </w:t>
+      </w:r>
+      <w:r>
+        <w:rPr>
+          <w:rFonts w:ascii="Times New Roman" w:eastAsia="微软雅黑" w:hAnsi="Times New Roman" w:cs="Times New Roman"/>
+          <w:sz w:val="21"/>
+          <w:lang w:eastAsia="zh-CN"/>
+        </w:rPr>
+        <w:t>land</w:t>
+      </w:r>
+      <w:r>
+        <w:rPr>
+          <w:rFonts w:ascii="Times New Roman" w:eastAsia="微软雅黑" w:hAnsi="Times New Roman" w:cs="Times New Roman"/>
+          <w:sz w:val="21"/>
+          <w:lang w:eastAsia="zh-CN"/>
+        </w:rPr>
+        <w:t xml:space="preserve"> </w:t>
+      </w:r>
+      <w:r>
+        <w:rPr>
+          <w:rFonts w:ascii="Times New Roman" w:eastAsia="微软雅黑" w:hAnsi="Times New Roman" w:cs="Times New Roman"/>
+          <w:sz w:val="21"/>
+          <w:lang w:eastAsia="zh-CN"/>
+        </w:rPr>
+        <w:t>segments</w:t>
+      </w:r>
+      <w:r>
+        <w:rPr>
+          <w:rFonts w:ascii="Times New Roman" w:eastAsia="微软雅黑" w:hAnsi="Times New Roman" w:cs="Times New Roman"/>
+          <w:sz w:val="21"/>
+          <w:lang w:eastAsia="zh-CN"/>
+        </w:rPr>
+        <w:t xml:space="preserve"> </w:t>
+      </w:r>
+      <w:r>
+        <w:rPr>
+          <w:rFonts w:ascii="Times New Roman" w:eastAsia="微软雅黑" w:hAnsi="Times New Roman" w:cs="Times New Roman"/>
+          <w:sz w:val="21"/>
+          <w:lang w:eastAsia="zh-CN"/>
+        </w:rPr>
+        <w:t>that each</w:t>
+      </w:r>
+      <w:r>
+        <w:rPr>
+          <w:rFonts w:ascii="Times New Roman" w:eastAsia="微软雅黑" w:hAnsi="Times New Roman" w:cs="Times New Roman"/>
+          <w:sz w:val="21"/>
+          <w:lang w:eastAsia="zh-CN"/>
+        </w:rPr>
+        <w:t xml:space="preserve"> </w:t>
+      </w:r>
+      <w:r>
+        <w:rPr>
+          <w:rFonts w:ascii="Times New Roman" w:eastAsia="微软雅黑" w:hAnsi="Times New Roman" w:cs="Times New Roman"/>
+          <w:sz w:val="21"/>
+          <w:lang w:eastAsia="zh-CN"/>
+        </w:rPr>
+        <w:t>neuron</w:t>
+      </w:r>
+      <w:r>
+        <w:rPr>
+          <w:rFonts w:ascii="Times New Roman" w:eastAsia="微软雅黑" w:hAnsi="Times New Roman" w:cs="Times New Roman"/>
+          <w:sz w:val="21"/>
+          <w:lang w:eastAsia="zh-CN"/>
+        </w:rPr>
+        <w:t xml:space="preserve"> </w:t>
+      </w:r>
+      <w:r>
+        <w:rPr>
+          <w:rFonts w:ascii="Times New Roman" w:eastAsia="微软雅黑" w:hAnsi="Times New Roman" w:cs="Times New Roman"/>
+          <w:sz w:val="21"/>
+          <w:lang w:eastAsia="zh-CN"/>
+        </w:rPr>
+        <w:t>represents.</w:t>
+      </w:r>
+      <w:r>
+        <w:rPr>
+          <w:rFonts w:ascii="Times New Roman" w:eastAsia="微软雅黑" w:hAnsi="Times New Roman" w:cs="Times New Roman"/>
+          <w:sz w:val="21"/>
+          <w:lang w:eastAsia="zh-CN"/>
+        </w:rPr>
+        <w:t xml:space="preserve"> </w:t>
+      </w:r>
+      <w:r>
+        <w:rPr>
+          <w:rFonts w:ascii="Times New Roman" w:eastAsia="微软雅黑" w:hAnsi="Times New Roman" w:cs="Times New Roman"/>
+          <w:sz w:val="21"/>
+          <w:lang w:eastAsia="zh-CN"/>
+        </w:rPr>
+        <w:t>These</w:t>
+      </w:r>
+      <w:r>
+        <w:rPr>
+          <w:rFonts w:ascii="Times New Roman" w:eastAsia="微软雅黑" w:hAnsi="Times New Roman" w:cs="Times New Roman"/>
+          <w:sz w:val="21"/>
+          <w:lang w:eastAsia="zh-CN"/>
+        </w:rPr>
+        <w:t xml:space="preserve"> </w:t>
+      </w:r>
+      <w:r>
+        <w:rPr>
+          <w:rFonts w:ascii="Times New Roman" w:eastAsia="微软雅黑" w:hAnsi="Times New Roman" w:cs="Times New Roman"/>
+          <w:sz w:val="21"/>
+          <w:lang w:eastAsia="zh-CN"/>
+        </w:rPr>
+        <w:t>land</w:t>
+      </w:r>
+      <w:r>
+        <w:rPr>
+          <w:rFonts w:ascii="Times New Roman" w:eastAsia="微软雅黑" w:hAnsi="Times New Roman" w:cs="Times New Roman"/>
+          <w:sz w:val="21"/>
+          <w:lang w:eastAsia="zh-CN"/>
+        </w:rPr>
+        <w:t xml:space="preserve"> </w:t>
+      </w:r>
+      <w:r>
+        <w:rPr>
+          <w:rFonts w:ascii="Times New Roman" w:eastAsia="微软雅黑" w:hAnsi="Times New Roman" w:cs="Times New Roman"/>
+          <w:sz w:val="21"/>
+          <w:lang w:eastAsia="zh-CN"/>
+        </w:rPr>
+        <w:t>segments</w:t>
+      </w:r>
+      <w:r>
+        <w:rPr>
+          <w:rFonts w:ascii="Times New Roman" w:eastAsia="微软雅黑" w:hAnsi="Times New Roman" w:cs="Times New Roman"/>
+          <w:sz w:val="21"/>
+          <w:lang w:eastAsia="zh-CN"/>
+        </w:rPr>
+        <w:t xml:space="preserve"> </w:t>
+      </w:r>
+      <w:r>
+        <w:rPr>
+          <w:rFonts w:ascii="Times New Roman" w:eastAsia="微软雅黑" w:hAnsi="Times New Roman" w:cs="Times New Roman"/>
+          <w:sz w:val="21"/>
+          <w:lang w:eastAsia="zh-CN"/>
+        </w:rPr>
+        <w:t>are</w:t>
+      </w:r>
+      <w:r>
+        <w:rPr>
+          <w:rFonts w:ascii="Times New Roman" w:eastAsia="微软雅黑" w:hAnsi="Times New Roman" w:cs="Times New Roman"/>
+          <w:sz w:val="21"/>
+          <w:lang w:eastAsia="zh-CN"/>
+        </w:rPr>
+        <w:t xml:space="preserve"> </w:t>
+      </w:r>
+      <w:r>
+        <w:rPr>
+          <w:rFonts w:ascii="Times New Roman" w:eastAsia="微软雅黑" w:hAnsi="Times New Roman" w:cs="Times New Roman"/>
+          <w:sz w:val="21"/>
+          <w:lang w:eastAsia="zh-CN"/>
+        </w:rPr>
+        <w:t>used</w:t>
+      </w:r>
+      <w:r>
+        <w:rPr>
+          <w:rFonts w:ascii="Times New Roman" w:eastAsia="微软雅黑" w:hAnsi="Times New Roman" w:cs="Times New Roman"/>
+          <w:sz w:val="21"/>
+          <w:lang w:eastAsia="zh-CN"/>
+        </w:rPr>
+        <w:t xml:space="preserve"> </w:t>
+      </w:r>
+      <w:r>
+        <w:rPr>
+          <w:rFonts w:ascii="Times New Roman" w:eastAsia="微软雅黑" w:hAnsi="Times New Roman" w:cs="Times New Roman"/>
+          <w:sz w:val="21"/>
+          <w:lang w:eastAsia="zh-CN"/>
+        </w:rPr>
+        <w:t>as</w:t>
+      </w:r>
+      <w:r>
+        <w:rPr>
+          <w:rFonts w:ascii="Times New Roman" w:eastAsia="微软雅黑" w:hAnsi="Times New Roman" w:cs="Times New Roman"/>
+          <w:sz w:val="21"/>
+          <w:lang w:eastAsia="zh-CN"/>
+        </w:rPr>
+        <w:t xml:space="preserve"> </w:t>
+      </w:r>
+      <w:r>
+        <w:rPr>
+          <w:rFonts w:ascii="Times New Roman" w:eastAsia="微软雅黑" w:hAnsi="Times New Roman" w:cs="Times New Roman"/>
+          <w:sz w:val="21"/>
+          <w:lang w:eastAsia="zh-CN"/>
+        </w:rPr>
+        <w:t>the</w:t>
+      </w:r>
+      <w:r>
+        <w:rPr>
+          <w:rFonts w:ascii="Times New Roman" w:eastAsia="微软雅黑" w:hAnsi="Times New Roman" w:cs="Times New Roman"/>
+          <w:sz w:val="21"/>
+          <w:lang w:eastAsia="zh-CN"/>
+        </w:rPr>
+        <w:t xml:space="preserve"> </w:t>
+      </w:r>
+      <w:r>
+        <w:rPr>
+          <w:rFonts w:ascii="Times New Roman" w:eastAsia="微软雅黑" w:hAnsi="Times New Roman" w:cs="Times New Roman"/>
+          <w:sz w:val="21"/>
+          <w:lang w:eastAsia="zh-CN"/>
+        </w:rPr>
+        <w:t>elements for</w:t>
+      </w:r>
+      <w:r>
+        <w:rPr>
+          <w:rFonts w:ascii="Times New Roman" w:eastAsia="微软雅黑" w:hAnsi="Times New Roman" w:cs="Times New Roman"/>
+          <w:sz w:val="21"/>
+          <w:lang w:eastAsia="zh-CN"/>
+        </w:rPr>
+        <w:t xml:space="preserve"> </w:t>
+      </w:r>
+      <w:r>
+        <w:rPr>
+          <w:rFonts w:ascii="Times New Roman" w:eastAsia="微软雅黑" w:hAnsi="Times New Roman" w:cs="Times New Roman"/>
+          <w:sz w:val="21"/>
+          <w:lang w:eastAsia="zh-CN"/>
+        </w:rPr>
+        <w:t>the</w:t>
+      </w:r>
+      <w:r>
+        <w:rPr>
+          <w:rFonts w:ascii="Times New Roman" w:eastAsia="微软雅黑" w:hAnsi="Times New Roman" w:cs="Times New Roman"/>
+          <w:sz w:val="21"/>
+          <w:lang w:eastAsia="zh-CN"/>
+        </w:rPr>
+        <w:t xml:space="preserve"> </w:t>
+      </w:r>
+      <w:r>
+        <w:rPr>
+          <w:rFonts w:ascii="Times New Roman" w:eastAsia="微软雅黑" w:hAnsi="Times New Roman" w:cs="Times New Roman"/>
+          <w:sz w:val="21"/>
+          <w:lang w:eastAsia="zh-CN"/>
+        </w:rPr>
+        <w:t>characterization</w:t>
+      </w:r>
+      <w:r>
+        <w:rPr>
+          <w:rFonts w:ascii="Times New Roman" w:eastAsia="微软雅黑" w:hAnsi="Times New Roman" w:cs="Times New Roman"/>
+          <w:sz w:val="21"/>
+          <w:lang w:eastAsia="zh-CN"/>
+        </w:rPr>
+        <w:t xml:space="preserve"> </w:t>
+      </w:r>
+      <w:r>
+        <w:rPr>
+          <w:rFonts w:ascii="Times New Roman" w:eastAsia="微软雅黑" w:hAnsi="Times New Roman" w:cs="Times New Roman"/>
+          <w:sz w:val="21"/>
+          <w:lang w:eastAsia="zh-CN"/>
+        </w:rPr>
+        <w:t>of</w:t>
+      </w:r>
+      <w:r>
+        <w:rPr>
+          <w:rFonts w:ascii="Times New Roman" w:eastAsia="微软雅黑" w:hAnsi="Times New Roman" w:cs="Times New Roman"/>
+          <w:sz w:val="21"/>
+          <w:lang w:eastAsia="zh-CN"/>
+        </w:rPr>
+        <w:t xml:space="preserve"> </w:t>
+      </w:r>
+      <w:r>
+        <w:rPr>
+          <w:rFonts w:ascii="Times New Roman" w:eastAsia="微软雅黑" w:hAnsi="Times New Roman" w:cs="Times New Roman"/>
+          <w:sz w:val="21"/>
+          <w:lang w:eastAsia="zh-CN"/>
+        </w:rPr>
+        <w:t>land</w:t>
+      </w:r>
+      <w:r>
+        <w:rPr>
+          <w:rFonts w:ascii="Times New Roman" w:eastAsia="微软雅黑" w:hAnsi="Times New Roman" w:cs="Times New Roman"/>
+          <w:sz w:val="21"/>
+          <w:lang w:eastAsia="zh-CN"/>
+        </w:rPr>
+        <w:t xml:space="preserve"> </w:t>
+      </w:r>
+      <w:r>
+        <w:rPr>
+          <w:rFonts w:ascii="Times New Roman" w:eastAsia="微软雅黑" w:hAnsi="Times New Roman" w:cs="Times New Roman"/>
+          <w:sz w:val="21"/>
+          <w:lang w:eastAsia="zh-CN"/>
+        </w:rPr>
+        <w:t>use.</w:t>
+      </w:r>
+    </w:p>
+    <w:p>
+      <w:pPr>
+        <w:pStyle w:val="aa"/>
+        <w:numPr>
+          <w:ilvl w:val="0"/>
+          <w:numId w:val="12"/>
+        </w:numPr>
+        <w:rPr>
+          <w:rFonts w:ascii="Times New Roman" w:eastAsia="微软雅黑" w:hAnsi="Times New Roman" w:cs="Times New Roman"/>
+          <w:sz w:val="21"/>
+          <w:lang w:eastAsia="zh-CN"/>
+        </w:rPr>
+      </w:pPr>
       <w:r>
         <w:rPr>
           <w:rFonts w:ascii="Times New Roman" w:eastAsia="微软雅黑" w:hAnsi="Times New Roman" w:cs="Times New Roman" w:hint="eastAsia"/>
           <w:sz w:val="21"/>
           <w:lang w:eastAsia="zh-CN"/>
         </w:rPr>
-        <w:t>由于可以选择多种初始格网大小，因此分割结果会包含多个不同大小的</w:t>
-      </w:r>
-      <w:r>
+        <w:t>非监督学习法检测土地利用类型</w:t>
+      </w:r>
+    </w:p>
+    <w:p>
+      <w:pPr>
+        <w:pStyle w:val="aa"/>
+        <w:ind w:left="360"/>
         <w:rPr>
           <w:rFonts w:ascii="Times New Roman" w:eastAsia="微软雅黑" w:hAnsi="Times New Roman" w:cs="Times New Roman" w:hint="eastAsia"/>
           <w:sz w:val="21"/>
           <w:lang w:eastAsia="zh-CN"/>
         </w:rPr>
-        <w:t>映射</w:t>
-      </w:r>
+      </w:pPr>
       <w:r>
         <w:rPr>
           <w:rFonts w:ascii="Times New Roman" w:eastAsia="微软雅黑" w:hAnsi="Times New Roman" w:cs="Times New Roman" w:hint="eastAsia"/>
           <w:sz w:val="21"/>
           <w:lang w:eastAsia="zh-CN"/>
         </w:rPr>
-        <w:t>，通过最小化</w:t>
+        <w:t>计算每日</w:t>
       </w:r>
       <w:r>
         <w:rPr>
@@ -600,7 +1929,7 @@
           <w:sz w:val="21"/>
           <w:lang w:eastAsia="zh-CN"/>
         </w:rPr>
-        <w:t>DB</w:t>
+        <w:t>tweets</w:t>
       </w:r>
       <w:r>
         <w:rPr>
@@ -608,42 +1937,98 @@
           <w:sz w:val="21"/>
           <w:lang w:eastAsia="zh-CN"/>
         </w:rPr>
-        <w:t>系数来选择最优的分割方案来构建拓扑关系。</w:t>
-      </w:r>
-      <w:r>
-        <w:rPr>
-          <w:rFonts w:ascii="Times New Roman" w:eastAsia="微软雅黑" w:hAnsi="Times New Roman" w:cs="Times New Roman" w:hint="eastAsia"/>
-          <w:sz w:val="21"/>
-          <w:lang w:eastAsia="zh-CN"/>
-        </w:rPr>
-        <w:t>最后获得一个映射，其中每个神经元</w:t>
-      </w:r>
-      <w:r>
-        <w:rPr>
-          <w:rFonts w:ascii="Times New Roman" w:eastAsia="微软雅黑" w:hAnsi="Times New Roman" w:cs="Times New Roman" w:hint="eastAsia"/>
-          <w:sz w:val="21"/>
-          <w:lang w:eastAsia="zh-CN"/>
-        </w:rPr>
-        <w:t>都指向一个具有高密度</w:t>
-      </w:r>
-      <w:r>
-        <w:rPr>
-          <w:rFonts w:ascii="Times New Roman" w:eastAsia="微软雅黑" w:hAnsi="Times New Roman" w:cs="Times New Roman" w:hint="eastAsia"/>
-          <w:sz w:val="21"/>
-          <w:lang w:eastAsia="zh-CN"/>
-        </w:rPr>
-        <w:t>tweets</w:t>
-      </w:r>
-      <w:r>
-        <w:rPr>
-          <w:rFonts w:ascii="Times New Roman" w:eastAsia="微软雅黑" w:hAnsi="Times New Roman" w:cs="Times New Roman" w:hint="eastAsia"/>
-          <w:sz w:val="21"/>
-          <w:lang w:eastAsia="zh-CN"/>
-        </w:rPr>
-        <w:t>的区域。</w:t>
+        <w:t>流量向</w:t>
       </w:r>
       <w:bookmarkStart w:id="0" w:name="_GoBack"/>
       <w:bookmarkEnd w:id="0"/>
+      <w:r>
+        <w:rPr>
+          <w:rFonts w:ascii="Times New Roman" w:eastAsia="微软雅黑" w:hAnsi="Times New Roman" w:cs="Times New Roman" w:hint="eastAsia"/>
+          <w:sz w:val="21"/>
+          <w:lang w:eastAsia="zh-CN"/>
+        </w:rPr>
+        <w:t>量，包含</w:t>
+      </w:r>
+      <w:r>
+        <w:rPr>
+          <w:rFonts w:ascii="Times New Roman" w:eastAsia="微软雅黑" w:hAnsi="Times New Roman" w:cs="Times New Roman" w:hint="eastAsia"/>
+          <w:sz w:val="21"/>
+          <w:lang w:eastAsia="zh-CN"/>
+        </w:rPr>
+        <w:t>weekday</w:t>
+      </w:r>
+      <w:r>
+        <w:rPr>
+          <w:rFonts w:ascii="Times New Roman" w:eastAsia="微软雅黑" w:hAnsi="Times New Roman" w:cs="Times New Roman" w:hint="eastAsia"/>
+          <w:sz w:val="21"/>
+          <w:lang w:eastAsia="zh-CN"/>
+        </w:rPr>
+        <w:t>和</w:t>
+      </w:r>
+      <w:r>
+        <w:rPr>
+          <w:rFonts w:ascii="Times New Roman" w:eastAsia="微软雅黑" w:hAnsi="Times New Roman" w:cs="Times New Roman" w:hint="eastAsia"/>
+          <w:sz w:val="21"/>
+          <w:lang w:eastAsia="zh-CN"/>
+        </w:rPr>
+        <w:t>weekend</w:t>
+      </w:r>
+      <w:r>
+        <w:rPr>
+          <w:rFonts w:ascii="Times New Roman" w:eastAsia="微软雅黑" w:hAnsi="Times New Roman" w:cs="Times New Roman" w:hint="eastAsia"/>
+          <w:sz w:val="21"/>
+          <w:lang w:eastAsia="zh-CN"/>
+        </w:rPr>
+        <w:t>两个，以</w:t>
+      </w:r>
+      <w:r>
+        <w:rPr>
+          <w:rFonts w:ascii="Times New Roman" w:eastAsia="微软雅黑" w:hAnsi="Times New Roman" w:cs="Times New Roman" w:hint="eastAsia"/>
+          <w:sz w:val="21"/>
+          <w:lang w:eastAsia="zh-CN"/>
+        </w:rPr>
+        <w:t>2</w:t>
+      </w:r>
+      <w:r>
+        <w:rPr>
+          <w:rFonts w:ascii="Times New Roman" w:eastAsia="微软雅黑" w:hAnsi="Times New Roman" w:cs="Times New Roman"/>
+          <w:sz w:val="21"/>
+          <w:lang w:eastAsia="zh-CN"/>
+        </w:rPr>
+        <w:t>0</w:t>
+      </w:r>
+      <w:r>
+        <w:rPr>
+          <w:rFonts w:ascii="Times New Roman" w:eastAsia="微软雅黑" w:hAnsi="Times New Roman" w:cs="Times New Roman" w:hint="eastAsia"/>
+          <w:sz w:val="21"/>
+          <w:lang w:eastAsia="zh-CN"/>
+        </w:rPr>
+        <w:t>分钟为间隔，计算得到两个包含</w:t>
+      </w:r>
+      <w:r>
+        <w:rPr>
+          <w:rFonts w:ascii="Times New Roman" w:eastAsia="微软雅黑" w:hAnsi="Times New Roman" w:cs="Times New Roman" w:hint="eastAsia"/>
+          <w:sz w:val="21"/>
+          <w:lang w:eastAsia="zh-CN"/>
+        </w:rPr>
+        <w:t>7</w:t>
+      </w:r>
+      <w:r>
+        <w:rPr>
+          <w:rFonts w:ascii="Times New Roman" w:eastAsia="微软雅黑" w:hAnsi="Times New Roman" w:cs="Times New Roman"/>
+          <w:sz w:val="21"/>
+          <w:lang w:eastAsia="zh-CN"/>
+        </w:rPr>
+        <w:t>2</w:t>
+      </w:r>
+      <w:r>
+        <w:rPr>
+          <w:rFonts w:ascii="Times New Roman" w:eastAsia="微软雅黑" w:hAnsi="Times New Roman" w:cs="Times New Roman" w:hint="eastAsia"/>
+          <w:sz w:val="21"/>
+          <w:lang w:eastAsia="zh-CN"/>
+        </w:rPr>
+        <w:t>个元素的向量。</w:t>
+      </w:r>
     </w:p>
     <w:sectPr>
       <w:pgSz w:w="12240" w:h="15840"/>
@@ -12832,7 +14217,7 @@
 </file>
 
 <file path=customXml/itemProps1.xml><?xml version="1.0" encoding="utf-8"?>
-<ds:datastoreItem xmlns:ds="http://schemas.openxmlformats.org/officeDocument/2006/customXml" ds:itemID="{C89A02AA-2529-4048-9598-C4C2EBAAE6B0}">
+<ds:datastoreItem xmlns:ds="http://schemas.openxmlformats.org/officeDocument/2006/customXml" ds:itemID="{057322E1-7413-4E4A-A959-816190417675}">
   <ds:schemaRefs>
     <ds:schemaRef ds:uri="http://schemas.openxmlformats.org/officeDocument/2006/bibliography"/>
   </ds:schemaRefs>

</xml_diff>